<commit_message>
Changed the refactoring document.
Added an example / template how to present data in it.
</commit_message>
<xml_diff>
--- a/Documents/Assignment 2/Refactoring for Assignment 2.docx
+++ b/Documents/Assignment 2/Refactoring for Assignment 2.docx
@@ -83,35 +83,7 @@
         <w:rPr>
           <w:lang w:val="en-US"/>
         </w:rPr>
-        <w:t xml:space="preserve">Objects should use </w:t>
-      </w:r>
-      <w:proofErr w:type="spellStart"/>
-      <w:r>
-        <w:rPr>
-          <w:lang w:val="en-US"/>
-        </w:rPr>
-        <w:t>accessor</w:t>
-      </w:r>
-      <w:proofErr w:type="spellEnd"/>
-      <w:r>
-        <w:rPr>
-          <w:lang w:val="en-US"/>
-        </w:rPr>
-        <w:t xml:space="preserve"> and </w:t>
-      </w:r>
-      <w:proofErr w:type="spellStart"/>
-      <w:r>
-        <w:rPr>
-          <w:lang w:val="en-US"/>
-        </w:rPr>
-        <w:t>mutator</w:t>
-      </w:r>
-      <w:proofErr w:type="spellEnd"/>
-      <w:r>
-        <w:rPr>
-          <w:lang w:val="en-US"/>
-        </w:rPr>
-        <w:t xml:space="preserve"> methods.</w:t>
+        <w:t>Objects should use accessor and mutator methods.</w:t>
       </w:r>
     </w:p>
     <w:p>
@@ -293,12 +265,78 @@
         </w:rPr>
         <w:br w:type="page"/>
       </w:r>
+    </w:p>
+    <w:p>
+      <w:pPr>
+        <w:pStyle w:val="Heading2"/>
+        <w:rPr>
+          <w:lang w:val="en-US"/>
+        </w:rPr>
+      </w:pPr>
+      <w:r>
+        <w:rPr>
+          <w:lang w:val="en-US"/>
+        </w:rPr>
+        <w:lastRenderedPageBreak/>
+        <w:t>Code Example for Class &lt;className&gt; Before Refactoring</w:t>
+      </w:r>
+    </w:p>
+    <w:p>
+      <w:pPr>
+        <w:rPr>
+          <w:lang w:val="en-US"/>
+        </w:rPr>
+      </w:pPr>
+      <w:r>
+        <w:rPr>
+          <w:lang w:val="en-US"/>
+        </w:rPr>
+        <w:t>Such and such refactoring techniques were used on such and such lines..</w:t>
+      </w:r>
       <w:bookmarkStart w:id="0" w:name="_GoBack"/>
       <w:bookmarkEnd w:id="0"/>
     </w:p>
     <w:p>
       <w:pPr>
-        <w:spacing w:after="120"/>
+        <w:rPr>
+          <w:lang w:val="en-US"/>
+        </w:rPr>
+      </w:pPr>
+      <w:r>
+        <w:rPr>
+          <w:lang w:val="en-US"/>
+        </w:rPr>
+        <w:br w:type="page"/>
+      </w:r>
+    </w:p>
+    <w:p>
+      <w:pPr>
+        <w:pStyle w:val="Heading2"/>
+        <w:rPr>
+          <w:lang w:val="en-US"/>
+        </w:rPr>
+      </w:pPr>
+      <w:r>
+        <w:rPr>
+          <w:lang w:val="en-US"/>
+        </w:rPr>
+        <w:t xml:space="preserve">Code Example for Class &lt;className&gt; </w:t>
+      </w:r>
+      <w:r>
+        <w:rPr>
+          <w:lang w:val="en-US"/>
+        </w:rPr>
+        <w:t>After</w:t>
+      </w:r>
+      <w:r>
+        <w:rPr>
+          <w:lang w:val="en-US"/>
+        </w:rPr>
+        <w:t xml:space="preserve"> Refactoring</w:t>
+      </w:r>
+    </w:p>
+    <w:p>
+      <w:pPr>
         <w:rPr>
           <w:lang w:val="en-US"/>
         </w:rPr>
@@ -757,6 +795,30 @@
       <w:szCs w:val="28"/>
     </w:rPr>
   </w:style>
+  <w:style w:type="paragraph" w:styleId="Heading2">
+    <w:name w:val="heading 2"/>
+    <w:basedOn w:val="Normal"/>
+    <w:next w:val="Normal"/>
+    <w:link w:val="Heading2Char"/>
+    <w:uiPriority w:val="9"/>
+    <w:unhideWhenUsed/>
+    <w:qFormat/>
+    <w:rsid w:val="00623341"/>
+    <w:pPr>
+      <w:keepNext/>
+      <w:keepLines/>
+      <w:spacing w:before="200" w:after="0"/>
+      <w:outlineLvl w:val="1"/>
+    </w:pPr>
+    <w:rPr>
+      <w:rFonts w:asciiTheme="majorHAnsi" w:eastAsiaTheme="majorEastAsia" w:hAnsiTheme="majorHAnsi" w:cstheme="majorBidi"/>
+      <w:b/>
+      <w:bCs/>
+      <w:color w:val="4F81BD" w:themeColor="accent1"/>
+      <w:sz w:val="26"/>
+      <w:szCs w:val="26"/>
+    </w:rPr>
+  </w:style>
   <w:style w:type="character" w:default="1" w:styleId="DefaultParagraphFont">
     <w:name w:val="Default Paragraph Font"/>
     <w:uiPriority w:val="1"/>
@@ -853,6 +915,21 @@
     <w:link w:val="Footer"/>
     <w:uiPriority w:val="99"/>
     <w:rsid w:val="008A316E"/>
+  </w:style>
+  <w:style w:type="character" w:customStyle="1" w:styleId="Heading2Char">
+    <w:name w:val="Heading 2 Char"/>
+    <w:basedOn w:val="DefaultParagraphFont"/>
+    <w:link w:val="Heading2"/>
+    <w:uiPriority w:val="9"/>
+    <w:rsid w:val="00623341"/>
+    <w:rPr>
+      <w:rFonts w:asciiTheme="majorHAnsi" w:eastAsiaTheme="majorEastAsia" w:hAnsiTheme="majorHAnsi" w:cstheme="majorBidi"/>
+      <w:b/>
+      <w:bCs/>
+      <w:color w:val="4F81BD" w:themeColor="accent1"/>
+      <w:sz w:val="26"/>
+      <w:szCs w:val="26"/>
+    </w:rPr>
   </w:style>
 </w:styles>
 </file>
@@ -1040,6 +1117,30 @@
       <w:szCs w:val="28"/>
     </w:rPr>
   </w:style>
+  <w:style w:type="paragraph" w:styleId="Heading2">
+    <w:name w:val="heading 2"/>
+    <w:basedOn w:val="Normal"/>
+    <w:next w:val="Normal"/>
+    <w:link w:val="Heading2Char"/>
+    <w:uiPriority w:val="9"/>
+    <w:unhideWhenUsed/>
+    <w:qFormat/>
+    <w:rsid w:val="00623341"/>
+    <w:pPr>
+      <w:keepNext/>
+      <w:keepLines/>
+      <w:spacing w:before="200" w:after="0"/>
+      <w:outlineLvl w:val="1"/>
+    </w:pPr>
+    <w:rPr>
+      <w:rFonts w:asciiTheme="majorHAnsi" w:eastAsiaTheme="majorEastAsia" w:hAnsiTheme="majorHAnsi" w:cstheme="majorBidi"/>
+      <w:b/>
+      <w:bCs/>
+      <w:color w:val="4F81BD" w:themeColor="accent1"/>
+      <w:sz w:val="26"/>
+      <w:szCs w:val="26"/>
+    </w:rPr>
+  </w:style>
   <w:style w:type="character" w:default="1" w:styleId="DefaultParagraphFont">
     <w:name w:val="Default Paragraph Font"/>
     <w:uiPriority w:val="1"/>
@@ -1136,6 +1237,21 @@
     <w:link w:val="Footer"/>
     <w:uiPriority w:val="99"/>
     <w:rsid w:val="008A316E"/>
+  </w:style>
+  <w:style w:type="character" w:customStyle="1" w:styleId="Heading2Char">
+    <w:name w:val="Heading 2 Char"/>
+    <w:basedOn w:val="DefaultParagraphFont"/>
+    <w:link w:val="Heading2"/>
+    <w:uiPriority w:val="9"/>
+    <w:rsid w:val="00623341"/>
+    <w:rPr>
+      <w:rFonts w:asciiTheme="majorHAnsi" w:eastAsiaTheme="majorEastAsia" w:hAnsiTheme="majorHAnsi" w:cstheme="majorBidi"/>
+      <w:b/>
+      <w:bCs/>
+      <w:color w:val="4F81BD" w:themeColor="accent1"/>
+      <w:sz w:val="26"/>
+      <w:szCs w:val="26"/>
+    </w:rPr>
   </w:style>
 </w:styles>
 </file>

</xml_diff>

<commit_message>
Updated the refactoring document.
Added new bullet points as our team "standards".
</commit_message>
<xml_diff>
--- a/Documents/Assignment 2/Refactoring for Assignment 2.docx
+++ b/Documents/Assignment 2/Refactoring for Assignment 2.docx
@@ -83,7 +83,7 @@
         <w:rPr>
           <w:lang w:val="en-US"/>
         </w:rPr>
-        <w:t>Objects should use accessor and mutator methods.</w:t>
+        <w:t>All fields should be initialized in the constructor of the object.</w:t>
       </w:r>
     </w:p>
     <w:p>
@@ -102,7 +102,7 @@
         <w:rPr>
           <w:lang w:val="en-US"/>
         </w:rPr>
-        <w:t>Variables should use meaningful names.</w:t>
+        <w:t>Objects should use accessor and mutator methods.</w:t>
       </w:r>
     </w:p>
     <w:p>
@@ -121,7 +121,7 @@
         <w:rPr>
           <w:lang w:val="en-US"/>
         </w:rPr>
-        <w:t>Avoid overly complicated methods. (each method has its specific purpose)</w:t>
+        <w:t>Variables should use meaningful names.</w:t>
       </w:r>
     </w:p>
     <w:p>
@@ -140,19 +140,7 @@
         <w:rPr>
           <w:lang w:val="en-US"/>
         </w:rPr>
-        <w:t xml:space="preserve">Method names always start with a </w:t>
-      </w:r>
-      <w:r>
-        <w:rPr>
-          <w:lang w:val="en-US"/>
-        </w:rPr>
-        <w:t>lowercase</w:t>
-      </w:r>
-      <w:r>
-        <w:rPr>
-          <w:lang w:val="en-US"/>
-        </w:rPr>
-        <w:t xml:space="preserve"> letter.</w:t>
+        <w:t>Avoid overly complicated methods. (each method has its specific purpose)</w:t>
       </w:r>
     </w:p>
     <w:p>
@@ -171,7 +159,7 @@
         <w:rPr>
           <w:lang w:val="en-US"/>
         </w:rPr>
-        <w:t>Variable names always start with a lowercase letter, unless it's a constant.</w:t>
+        <w:t>Method names always start with a lowercase letter.</w:t>
       </w:r>
     </w:p>
     <w:p>
@@ -190,7 +178,7 @@
         <w:rPr>
           <w:lang w:val="en-US"/>
         </w:rPr>
-        <w:t>Use camel case for method and variable names, unless it's a constructor / constant.</w:t>
+        <w:t>Variable names always start with a lowercase letter, unless it's a constant.</w:t>
       </w:r>
     </w:p>
     <w:p>
@@ -209,7 +197,7 @@
         <w:rPr>
           <w:lang w:val="en-US"/>
         </w:rPr>
-        <w:t>Put comments on top of each method / class, to describe it.</w:t>
+        <w:t>Use camel case for method and variable names, unless it's a constructor / constant.</w:t>
       </w:r>
     </w:p>
     <w:p>
@@ -228,6 +216,25 @@
         <w:rPr>
           <w:lang w:val="en-US"/>
         </w:rPr>
+        <w:t>Put comments on top of each method / class, to describe it.</w:t>
+      </w:r>
+    </w:p>
+    <w:p>
+      <w:pPr>
+        <w:pStyle w:val="ListParagraph"/>
+        <w:numPr>
+          <w:ilvl w:val="0"/>
+          <w:numId w:val="2"/>
+        </w:numPr>
+        <w:spacing w:after="120"/>
+        <w:rPr>
+          <w:lang w:val="en-US"/>
+        </w:rPr>
+      </w:pPr>
+      <w:r>
+        <w:rPr>
+          <w:lang w:val="en-US"/>
+        </w:rPr>
         <w:t>Find any "magic" numbers and turn them into constants.</w:t>
       </w:r>
     </w:p>
@@ -252,6 +259,19 @@
         </w:rPr>
         <w:t>In the following pages it is possible to see comparisons of parts of code before and after the refactoring process.</w:t>
       </w:r>
+      <w:r>
+        <w:rPr>
+          <w:lang w:val="en-US"/>
+        </w:rPr>
+        <w:t xml:space="preserve"> For the refactoring process we were using the built in eclipse refactoring tools, such as </w:t>
+      </w:r>
+      <w:r>
+        <w:rPr>
+          <w:color w:val="FF0000"/>
+          <w:lang w:val="en-US"/>
+        </w:rPr>
+        <w:t>&lt;LIST TOOL NAMES&gt;</w:t>
+      </w:r>
     </w:p>
     <w:p>
       <w:pPr>
@@ -278,7 +298,20 @@
           <w:lang w:val="en-US"/>
         </w:rPr>
         <w:lastRenderedPageBreak/>
-        <w:t>Code Example for Class &lt;className&gt; Before Refactoring</w:t>
+        <w:t xml:space="preserve">Code Example for Class </w:t>
+      </w:r>
+      <w:r>
+        <w:rPr>
+          <w:color w:val="FF0000"/>
+          <w:lang w:val="en-US"/>
+        </w:rPr>
+        <w:t xml:space="preserve">&lt;className&gt; </w:t>
+      </w:r>
+      <w:r>
+        <w:rPr>
+          <w:lang w:val="en-US"/>
+        </w:rPr>
+        <w:t>Before Refactoring</w:t>
       </w:r>
     </w:p>
     <w:p>
@@ -292,47 +325,49 @@
           <w:lang w:val="en-US"/>
         </w:rPr>
         <w:t>Such and such refactoring techniques were used on such and such lines..</w:t>
+      </w:r>
+    </w:p>
+    <w:p>
+      <w:pPr>
+        <w:rPr>
+          <w:lang w:val="en-US"/>
+        </w:rPr>
+      </w:pPr>
+      <w:r>
+        <w:rPr>
+          <w:lang w:val="en-US"/>
+        </w:rPr>
+        <w:br w:type="page"/>
+      </w:r>
+    </w:p>
+    <w:p>
+      <w:pPr>
+        <w:pStyle w:val="Heading2"/>
+        <w:rPr>
+          <w:lang w:val="en-US"/>
+        </w:rPr>
+      </w:pPr>
+      <w:r>
+        <w:rPr>
+          <w:lang w:val="en-US"/>
+        </w:rPr>
+        <w:lastRenderedPageBreak/>
+        <w:t xml:space="preserve">Code Example for Class </w:t>
+      </w:r>
+      <w:r>
+        <w:rPr>
+          <w:color w:val="FF0000"/>
+          <w:lang w:val="en-US"/>
+        </w:rPr>
+        <w:t xml:space="preserve">&lt;className&gt; </w:t>
       </w:r>
       <w:bookmarkStart w:id="0" w:name="_GoBack"/>
       <w:bookmarkEnd w:id="0"/>
-    </w:p>
-    <w:p>
-      <w:pPr>
-        <w:rPr>
-          <w:lang w:val="en-US"/>
-        </w:rPr>
-      </w:pPr>
-      <w:r>
-        <w:rPr>
-          <w:lang w:val="en-US"/>
-        </w:rPr>
-        <w:br w:type="page"/>
-      </w:r>
-    </w:p>
-    <w:p>
-      <w:pPr>
-        <w:pStyle w:val="Heading2"/>
-        <w:rPr>
-          <w:lang w:val="en-US"/>
-        </w:rPr>
-      </w:pPr>
-      <w:r>
-        <w:rPr>
-          <w:lang w:val="en-US"/>
-        </w:rPr>
-        <w:t xml:space="preserve">Code Example for Class &lt;className&gt; </w:t>
-      </w:r>
-      <w:r>
-        <w:rPr>
-          <w:lang w:val="en-US"/>
-        </w:rPr>
-        <w:t>After</w:t>
-      </w:r>
-      <w:r>
-        <w:rPr>
-          <w:lang w:val="en-US"/>
-        </w:rPr>
-        <w:t xml:space="preserve"> Refactoring</w:t>
+      <w:r>
+        <w:rPr>
+          <w:lang w:val="en-US"/>
+        </w:rPr>
+        <w:t>After Refactoring</w:t>
       </w:r>
     </w:p>
     <w:p>

</xml_diff>